<commit_message>
Updating wrong case for n
</commit_message>
<xml_diff>
--- a/Course_Notes/Chapter_16_Cooperative_games.docx
+++ b/Course_Notes/Chapter_16_Cooperative_games.docx
@@ -2,7 +2,7 @@
 <file path=word/document.xml><?xml version="1.0" encoding="utf-8"?>
 <w:document xmlns:w="http://schemas.openxmlformats.org/wordprocessingml/2006/main" xmlns:m="http://schemas.openxmlformats.org/officeDocument/2006/math" xmlns:r="http://schemas.openxmlformats.org/officeDocument/2006/relationships" xmlns:o="urn:schemas-microsoft-com:office:office" xmlns:v="urn:schemas-microsoft-com:vml" xmlns:w10="urn:schemas-microsoft-com:office:word" xmlns:a="http://schemas.openxmlformats.org/drawingml/2006/main" xmlns:pic="http://schemas.openxmlformats.org/drawingml/2006/picture" xmlns:wp="http://schemas.openxmlformats.org/drawingml/2006/wordprocessingDrawing">
   <w:body>
-    <w:bookmarkStart w:id="or-3-chapter-16---cooperative-games" w:name="or-3-chapter-16---cooperative-games"/>
+    <w:bookmarkStart w:id="21" w:name="or-3-chapter-16---cooperative-games"/>
     <w:p>
       <w:pPr>
         <w:pStyle w:val="Heading1"/>
@@ -11,8 +11,8 @@
         <w:t xml:space="preserve">OR 3: Chapter 16 - Cooperative games</w:t>
       </w:r>
     </w:p>
-    <w:bookmarkEnd w:id="or-3-chapter-16---cooperative-games"/>
-    <w:bookmarkStart w:id="recap" w:name="recap"/>
+    <w:bookmarkEnd w:id="21"/>
+    <w:bookmarkStart w:id="22" w:name="recap"/>
     <w:p>
       <w:pPr>
         <w:pStyle w:val="Heading2"/>
@@ -21,7 +21,7 @@
         <w:t xml:space="preserve">Recap</w:t>
       </w:r>
     </w:p>
-    <w:bookmarkEnd w:id="recap"/>
+    <w:bookmarkEnd w:id="22"/>
     <w:p>
       <w:r>
         <w:t xml:space="preserve">In the</w:t>
@@ -29,10 +29,10 @@
       <w:r>
         <w:t xml:space="preserve"> </w:t>
       </w:r>
-      <w:hyperlink r:id="link0">
+      <w:hyperlink r:id="rId23">
         <w:r>
           <w:rPr>
-            <w:rStyle w:val="Hyperlink"/>
+            <w:rStyle w:val="Link"/>
           </w:rPr>
           <w:t xml:space="preserve">previous chapter</w:t>
         </w:r>
@@ -43,6 +43,7 @@
     </w:p>
     <w:p>
       <w:pPr>
+        <w:pStyle w:val="Compact"/>
         <w:numPr>
           <w:numId w:val="2"/>
           <w:ilvl w:val="0"/>
@@ -54,6 +55,7 @@
     </w:p>
     <w:p>
       <w:pPr>
+        <w:pStyle w:val="Compact"/>
         <w:numPr>
           <w:numId w:val="2"/>
           <w:ilvl w:val="0"/>
@@ -65,6 +67,7 @@
     </w:p>
     <w:p>
       <w:pPr>
+        <w:pStyle w:val="Compact"/>
         <w:numPr>
           <w:numId w:val="2"/>
           <w:ilvl w:val="0"/>
@@ -79,7 +82,7 @@
         <w:t xml:space="preserve">In this Chapter we'll take a look at another type of game.</w:t>
       </w:r>
     </w:p>
-    <w:bookmarkStart w:id="cooperative-games" w:name="cooperative-games"/>
+    <w:bookmarkStart w:id="24" w:name="cooperative-games"/>
     <w:p>
       <w:pPr>
         <w:pStyle w:val="Heading2"/>
@@ -88,13 +91,13 @@
         <w:t xml:space="preserve">Cooperative Games</w:t>
       </w:r>
     </w:p>
-    <w:bookmarkEnd w:id="cooperative-games"/>
+    <w:bookmarkEnd w:id="24"/>
     <w:p>
       <w:r>
         <w:t xml:space="preserve">In cooperative game theory the interest lies with understanding how coalitions form in competitive situations.</w:t>
       </w:r>
     </w:p>
-    <w:bookmarkStart w:id="definition-of-a-characteristic-function-game" w:name="definition-of-a-characteristic-function-game"/>
+    <w:bookmarkStart w:id="25" w:name="definition-of-a-characteristic-function-game"/>
     <w:p>
       <w:pPr>
         <w:pStyle w:val="Heading3"/>
@@ -103,7 +106,7 @@
         <w:t xml:space="preserve">Definition of a characteristic function game</w:t>
       </w:r>
     </w:p>
-    <w:bookmarkEnd w:id="definition-of-a-characteristic-function-game"/>
+    <w:bookmarkEnd w:id="25"/>
     <w:p>
       <w:r>
         <w:pict>
@@ -215,8 +218,11 @@
           <m:t>→</m:t>
         </m:r>
         <m:r>
-          <m:rPr/>
-          <m:t>ℝ</m:t>
+          <m:rPr>
+            <m:sty m:val="p"/>
+            <m:scr m:val="double-struck"/>
+          </m:rPr>
+          <m:t>R</m:t>
         </m:r>
       </m:oMath>
       <w:r>
@@ -286,7 +292,7 @@
                     </pic:cNvPicPr>
                   </pic:nvPicPr>
                   <pic:blipFill>
-                    <a:blip r:embed="image1"/>
+                    <a:blip r:embed="rId26"/>
                     <a:stretch>
                       <a:fillRect/>
                     </a:stretch>
@@ -576,7 +582,6 @@
       </w:r>
     </w:p>
     <w:p>
-      <w:br/>
       <m:oMathPara>
         <m:oMathParaPr>
           <m:jc m:val="center"/>
@@ -976,9 +981,8 @@
           </m:d>
         </m:oMath>
       </m:oMathPara>
-      <w:br/>
-    </w:p>
-    <w:bookmarkStart w:id="definition-of-a-monotone-characteristic-function-game" w:name="definition-of-a-monotone-characteristic-function-game"/>
+    </w:p>
+    <w:bookmarkStart w:id="27" w:name="definition-of-a-monotone-characteristic-function-game"/>
     <w:p>
       <w:pPr>
         <w:pStyle w:val="Heading3"/>
@@ -987,7 +991,7 @@
         <w:t xml:space="preserve">Definition of a monotone characteristic function game</w:t>
       </w:r>
     </w:p>
-    <w:bookmarkEnd w:id="definition-of-a-monotone-characteristic-function-game"/>
+    <w:bookmarkEnd w:id="27"/>
     <w:p>
       <w:r>
         <w:pict>
@@ -1017,7 +1021,7 @@
         </m:r>
         <m:r>
           <m:rPr/>
-          <m:t>n</m:t>
+          <m:t>N</m:t>
         </m:r>
         <m:r>
           <m:rPr/>
@@ -1186,7 +1190,7 @@
                     </pic:cNvPicPr>
                   </pic:nvPicPr>
                   <pic:blipFill>
-                    <a:blip r:embed="image2"/>
+                    <a:blip r:embed="rId28"/>
                     <a:stretch>
                       <a:fillRect/>
                     </a:stretch>
@@ -1301,7 +1305,6 @@
       </w:r>
     </w:p>
     <w:p>
-      <w:br/>
       <m:oMathPara>
         <m:oMathParaPr>
           <m:jc m:val="center"/>
@@ -1711,14 +1714,13 @@
           </m:d>
         </m:oMath>
       </m:oMathPara>
-      <w:br/>
     </w:p>
     <w:p>
       <w:r>
         <w:t xml:space="preserve">is not.</w:t>
       </w:r>
     </w:p>
-    <w:bookmarkStart w:id="definition-of-a-superadditive-game" w:name="definition-of-a-superadditive-game"/>
+    <w:bookmarkStart w:id="29" w:name="definition-of-a-superadditive-game"/>
     <w:p>
       <w:pPr>
         <w:pStyle w:val="Heading3"/>
@@ -1727,7 +1729,7 @@
         <w:t xml:space="preserve">Definition of a superadditive game</w:t>
       </w:r>
     </w:p>
-    <w:bookmarkEnd w:id="definition-of-a-superadditive-game"/>
+    <w:bookmarkEnd w:id="29"/>
     <w:p>
       <w:r>
         <w:pict>
@@ -1757,7 +1759,7 @@
         </m:r>
         <m:r>
           <m:rPr/>
-          <m:t>n</m:t>
+          <m:t>N</m:t>
         </m:r>
         <m:r>
           <m:rPr/>
@@ -1932,7 +1934,7 @@
                     </pic:cNvPicPr>
                   </pic:nvPicPr>
                   <pic:blipFill>
-                    <a:blip r:embed="image3"/>
+                    <a:blip r:embed="rId30"/>
                     <a:stretch>
                       <a:fillRect/>
                     </a:stretch>
@@ -2047,7 +2049,6 @@
       </w:r>
     </w:p>
     <w:p>
-      <w:br/>
       <m:oMathPara>
         <m:oMathParaPr>
           <m:jc m:val="center"/>
@@ -2457,14 +2458,13 @@
           </m:d>
         </m:oMath>
       </m:oMathPara>
-      <w:br/>
     </w:p>
     <w:p>
       <w:r>
         <w:t xml:space="preserve">is.</w:t>
       </w:r>
     </w:p>
-    <w:bookmarkStart w:id="shapley-value" w:name="shapley-value"/>
+    <w:bookmarkStart w:id="31" w:name="shapley-value"/>
     <w:p>
       <w:pPr>
         <w:pStyle w:val="Heading2"/>
@@ -2473,7 +2473,7 @@
         <w:t xml:space="preserve">Shapley Value</w:t>
       </w:r>
     </w:p>
-    <w:bookmarkEnd w:id="shapley-value"/>
+    <w:bookmarkEnd w:id="31"/>
     <w:p>
       <w:r>
         <w:t xml:space="preserve">When talking about a solution to a characteristic function game we imply a payoff vector</w:t>
@@ -2493,8 +2493,11 @@
         <m:sSubSup>
           <m:e>
             <m:r>
-              <m:rPr/>
-              <m:t>ℝ</m:t>
+              <m:rPr>
+                <m:sty m:val="p"/>
+                <m:scr m:val="double-struck"/>
+              </m:rPr>
+              <m:t>R</m:t>
             </m:r>
           </m:e>
           <m:sub>
@@ -2538,7 +2541,6 @@
       </w:r>
     </w:p>
     <w:p>
-      <w:br/>
       <m:oMathPara>
         <m:oMathParaPr>
           <m:jc m:val="center"/>
@@ -2548,360 +2550,6 @@
             <m:naryPr>
               <m:chr m:val="∑"/>
               <m:limLoc m:val="undOvr"/>
-              <m:grow/>
-              <m:supHide m:val="off"/>
-              <m:supHide m:val="off"/>
-            </m:naryPr>
-            <m:e>
-              <m:sSub>
-                <m:e>
-                  <m:r>
-                    <m:rPr/>
-                    <m:t>λ</m:t>
-                  </m:r>
-                </m:e>
-                <m:sub>
-                  <m:r>
-                    <m:rPr/>
-                    <m:t>i</m:t>
-                  </m:r>
-                </m:sub>
-              </m:sSub>
-            </m:e>
-            <m:sub>
-              <m:r>
-                <m:rPr/>
-                <m:t>i</m:t>
-              </m:r>
-              <m:r>
-                <m:rPr/>
-                <m:t>=</m:t>
-              </m:r>
-              <m:r>
-                <m:rPr/>
-                <m:t>1</m:t>
-              </m:r>
-            </m:sub>
-            <m:sup>
-              <m:r>
-                <m:rPr/>
-                <m:t>n</m:t>
-              </m:r>
-            </m:sup>
-          </m:nary>
-          <m:r>
-            <m:rPr/>
-            <m:t>=</m:t>
-          </m:r>
-          <m:r>
-            <m:rPr/>
-            <m:t>v</m:t>
-          </m:r>
-          <m:r>
-            <m:rPr/>
-            <m:t>(</m:t>
-          </m:r>
-          <m:r>
-            <m:rPr/>
-            <m:t>Ω</m:t>
-          </m:r>
-          <m:r>
-            <m:rPr/>
-            <m:t>)</m:t>
-          </m:r>
-        </m:oMath>
-      </m:oMathPara>
-      <w:br/>
-    </w:p>
-    <w:p>
-      <w:r>
-        <w:t xml:space="preserve">Thus one potential solution to our taxi example would be</w:t>
-      </w:r>
-      <w:r>
-        <w:t xml:space="preserve"> </w:t>
-      </w:r>
-      <m:oMath>
-        <m:r>
-          <m:rPr/>
-          <m:t>λ</m:t>
-        </m:r>
-        <m:r>
-          <m:rPr/>
-          <m:t>=</m:t>
-        </m:r>
-        <m:r>
-          <m:rPr/>
-          <m:t>(</m:t>
-        </m:r>
-        <m:r>
-          <m:rPr/>
-          <m:t>14</m:t>
-        </m:r>
-        <m:r>
-          <m:rPr/>
-          <m:t>,</m:t>
-        </m:r>
-        <m:r>
-          <m:rPr/>
-          <m:t>14</m:t>
-        </m:r>
-        <m:r>
-          <m:rPr/>
-          <m:t>,</m:t>
-        </m:r>
-        <m:r>
-          <m:rPr/>
-          <m:t>14</m:t>
-        </m:r>
-        <m:r>
-          <m:rPr/>
-          <m:t>)</m:t>
-        </m:r>
-      </m:oMath>
-      <w:r>
-        <w:t xml:space="preserve">. Obviously this is not ideal for player 1 and/or 2: they actually pay more than they would have paid without sharing the taxi!</w:t>
-      </w:r>
-    </w:p>
-    <w:p>
-      <w:r>
-        <w:t xml:space="preserve">Another potential solution would be</w:t>
-      </w:r>
-      <w:r>
-        <w:t xml:space="preserve"> </w:t>
-      </w:r>
-      <m:oMath>
-        <m:r>
-          <m:rPr/>
-          <m:t>λ</m:t>
-        </m:r>
-        <m:r>
-          <m:rPr/>
-          <m:t>=</m:t>
-        </m:r>
-        <m:r>
-          <m:rPr/>
-          <m:t>(</m:t>
-        </m:r>
-        <m:r>
-          <m:rPr/>
-          <m:t>6</m:t>
-        </m:r>
-        <m:r>
-          <m:rPr/>
-          <m:t>,</m:t>
-        </m:r>
-        <m:r>
-          <m:rPr/>
-          <m:t>6</m:t>
-        </m:r>
-        <m:r>
-          <m:rPr/>
-          <m:t>,</m:t>
-        </m:r>
-        <m:r>
-          <m:rPr/>
-          <m:t>30</m:t>
-        </m:r>
-        <m:r>
-          <m:rPr/>
-          <m:t>)</m:t>
-        </m:r>
-      </m:oMath>
-      <w:r>
-        <w:t xml:space="preserve">, however at this point sharing the taxi is of no benefit to player 1. Similarly</w:t>
-      </w:r>
-      <w:r>
-        <w:t xml:space="preserve"> </w:t>
-      </w:r>
-      <m:oMath>
-        <m:r>
-          <m:rPr/>
-          <m:t>(</m:t>
-        </m:r>
-        <m:r>
-          <m:rPr/>
-          <m:t>0</m:t>
-        </m:r>
-        <m:r>
-          <m:rPr/>
-          <m:t>,</m:t>
-        </m:r>
-        <m:r>
-          <m:rPr/>
-          <m:t>12</m:t>
-        </m:r>
-        <m:r>
-          <m:rPr/>
-          <m:t>,</m:t>
-        </m:r>
-        <m:r>
-          <m:rPr/>
-          <m:t>30</m:t>
-        </m:r>
-        <m:r>
-          <m:rPr/>
-          <m:t>)</m:t>
-        </m:r>
-      </m:oMath>
-      <w:r>
-        <w:t xml:space="preserve"> </w:t>
-      </w:r>
-      <w:r>
-        <w:t xml:space="preserve">would have no incentive for player 2.</w:t>
-      </w:r>
-    </w:p>
-    <w:p>
-      <w:r>
-        <w:t xml:space="preserve">To find a "fair" distribution of the grand coalition we must define what is meant by "fair". We require four desirable properties:</w:t>
-      </w:r>
-    </w:p>
-    <w:p>
-      <w:pPr>
-        <w:numPr>
-          <w:numId w:val="3"/>
-          <w:ilvl w:val="0"/>
-        </w:numPr>
-      </w:pPr>
-      <w:r>
-        <w:t xml:space="preserve">Efficiency;</w:t>
-      </w:r>
-    </w:p>
-    <w:p>
-      <w:pPr>
-        <w:numPr>
-          <w:numId w:val="3"/>
-          <w:ilvl w:val="0"/>
-        </w:numPr>
-      </w:pPr>
-      <w:r>
-        <w:t xml:space="preserve">Null player;</w:t>
-      </w:r>
-    </w:p>
-    <w:p>
-      <w:pPr>
-        <w:numPr>
-          <w:numId w:val="3"/>
-          <w:ilvl w:val="0"/>
-        </w:numPr>
-      </w:pPr>
-      <w:r>
-        <w:t xml:space="preserve">Symmetry;</w:t>
-      </w:r>
-    </w:p>
-    <w:p>
-      <w:pPr>
-        <w:numPr>
-          <w:numId w:val="3"/>
-          <w:ilvl w:val="0"/>
-        </w:numPr>
-      </w:pPr>
-      <w:r>
-        <w:t xml:space="preserve">Additivity.</w:t>
-      </w:r>
-    </w:p>
-    <w:bookmarkStart w:id="definition-of-efficiency" w:name="definition-of-efficiency"/>
-    <w:p>
-      <w:pPr>
-        <w:pStyle w:val="Heading3"/>
-      </w:pPr>
-      <w:r>
-        <w:t xml:space="preserve">Definition of efficiency</w:t>
-      </w:r>
-    </w:p>
-    <w:bookmarkEnd w:id="definition-of-efficiency"/>
-    <w:p>
-      <w:r>
-        <w:pict>
-          <v:rect style="width:0;height:1.5pt" o:hralign="center" o:hrstd="t" o:hr="t"/>
-        </w:pict>
-      </w:r>
-    </w:p>
-    <w:p>
-      <w:r>
-        <w:t xml:space="preserve">For</w:t>
-      </w:r>
-      <w:r>
-        <w:t xml:space="preserve"> </w:t>
-      </w:r>
-      <m:oMath>
-        <m:r>
-          <m:rPr/>
-          <m:t>G</m:t>
-        </m:r>
-        <m:r>
-          <m:rPr/>
-          <m:t>=</m:t>
-        </m:r>
-        <m:r>
-          <m:rPr/>
-          <m:t>(</m:t>
-        </m:r>
-        <m:r>
-          <m:rPr/>
-          <m:t>N</m:t>
-        </m:r>
-        <m:r>
-          <m:rPr/>
-          <m:t>,</m:t>
-        </m:r>
-        <m:r>
-          <m:rPr/>
-          <m:t>v</m:t>
-        </m:r>
-        <m:r>
-          <m:rPr/>
-          <m:t>)</m:t>
-        </m:r>
-      </m:oMath>
-      <w:r>
-        <w:t xml:space="preserve"> </w:t>
-      </w:r>
-      <w:r>
-        <w:t xml:space="preserve">a payoff vector</w:t>
-      </w:r>
-      <w:r>
-        <w:t xml:space="preserve"> </w:t>
-      </w:r>
-      <m:oMath>
-        <m:r>
-          <m:rPr/>
-          <m:t>λ</m:t>
-        </m:r>
-      </m:oMath>
-      <w:r>
-        <w:t xml:space="preserve"> </w:t>
-      </w:r>
-      <w:r>
-        <w:t xml:space="preserve">is</w:t>
-      </w:r>
-      <w:r>
-        <w:t xml:space="preserve"> </w:t>
-      </w:r>
-      <w:r>
-        <w:rPr>
-          <w:b/>
-        </w:rPr>
-        <w:t xml:space="preserve">efficient</w:t>
-      </w:r>
-      <w:r>
-        <w:t xml:space="preserve"> </w:t>
-      </w:r>
-      <w:r>
-        <w:t xml:space="preserve">if:</w:t>
-      </w:r>
-    </w:p>
-    <w:p>
-      <w:br/>
-      <m:oMathPara>
-        <m:oMathParaPr>
-          <m:jc m:val="center"/>
-        </m:oMathParaPr>
-        <m:oMath>
-          <m:nary>
-            <m:naryPr>
-              <m:chr m:val="∑"/>
-              <m:limLoc m:val="undOvr"/>
-              <m:grow/>
               <m:supHide m:val="off"/>
               <m:supHide m:val="off"/>
             </m:naryPr>
@@ -2964,8 +2612,207 @@
           </m:r>
         </m:oMath>
       </m:oMathPara>
-      <w:br/>
-    </w:p>
+    </w:p>
+    <w:p>
+      <w:r>
+        <w:t xml:space="preserve">Thus one potential solution to our taxi example would be</w:t>
+      </w:r>
+      <w:r>
+        <w:t xml:space="preserve"> </w:t>
+      </w:r>
+      <m:oMath>
+        <m:r>
+          <m:rPr/>
+          <m:t>λ</m:t>
+        </m:r>
+        <m:r>
+          <m:rPr/>
+          <m:t>=</m:t>
+        </m:r>
+        <m:r>
+          <m:rPr/>
+          <m:t>(</m:t>
+        </m:r>
+        <m:r>
+          <m:rPr/>
+          <m:t>14</m:t>
+        </m:r>
+        <m:r>
+          <m:rPr/>
+          <m:t>,</m:t>
+        </m:r>
+        <m:r>
+          <m:rPr/>
+          <m:t>14</m:t>
+        </m:r>
+        <m:r>
+          <m:rPr/>
+          <m:t>,</m:t>
+        </m:r>
+        <m:r>
+          <m:rPr/>
+          <m:t>14</m:t>
+        </m:r>
+        <m:r>
+          <m:rPr/>
+          <m:t>)</m:t>
+        </m:r>
+      </m:oMath>
+      <w:r>
+        <w:t xml:space="preserve">. Obviously this is not ideal for player 1 and/or 2: they actually pay more than they would have paid without sharing the taxi!</w:t>
+      </w:r>
+    </w:p>
+    <w:p>
+      <w:r>
+        <w:t xml:space="preserve">Another potential solution would be</w:t>
+      </w:r>
+      <w:r>
+        <w:t xml:space="preserve"> </w:t>
+      </w:r>
+      <m:oMath>
+        <m:r>
+          <m:rPr/>
+          <m:t>λ</m:t>
+        </m:r>
+        <m:r>
+          <m:rPr/>
+          <m:t>=</m:t>
+        </m:r>
+        <m:r>
+          <m:rPr/>
+          <m:t>(</m:t>
+        </m:r>
+        <m:r>
+          <m:rPr/>
+          <m:t>6</m:t>
+        </m:r>
+        <m:r>
+          <m:rPr/>
+          <m:t>,</m:t>
+        </m:r>
+        <m:r>
+          <m:rPr/>
+          <m:t>6</m:t>
+        </m:r>
+        <m:r>
+          <m:rPr/>
+          <m:t>,</m:t>
+        </m:r>
+        <m:r>
+          <m:rPr/>
+          <m:t>30</m:t>
+        </m:r>
+        <m:r>
+          <m:rPr/>
+          <m:t>)</m:t>
+        </m:r>
+      </m:oMath>
+      <w:r>
+        <w:t xml:space="preserve">, however at this point sharing the taxi is of no benefit to player 1. Similarly</w:t>
+      </w:r>
+      <w:r>
+        <w:t xml:space="preserve"> </w:t>
+      </w:r>
+      <m:oMath>
+        <m:r>
+          <m:rPr/>
+          <m:t>(</m:t>
+        </m:r>
+        <m:r>
+          <m:rPr/>
+          <m:t>0</m:t>
+        </m:r>
+        <m:r>
+          <m:rPr/>
+          <m:t>,</m:t>
+        </m:r>
+        <m:r>
+          <m:rPr/>
+          <m:t>12</m:t>
+        </m:r>
+        <m:r>
+          <m:rPr/>
+          <m:t>,</m:t>
+        </m:r>
+        <m:r>
+          <m:rPr/>
+          <m:t>30</m:t>
+        </m:r>
+        <m:r>
+          <m:rPr/>
+          <m:t>)</m:t>
+        </m:r>
+      </m:oMath>
+      <w:r>
+        <w:t xml:space="preserve"> </w:t>
+      </w:r>
+      <w:r>
+        <w:t xml:space="preserve">would have no incentive for player 2.</w:t>
+      </w:r>
+    </w:p>
+    <w:p>
+      <w:r>
+        <w:t xml:space="preserve">To find a "fair" distribution of the grand coalition we must define what is meant by "fair". We require four desirable properties:</w:t>
+      </w:r>
+    </w:p>
+    <w:p>
+      <w:pPr>
+        <w:pStyle w:val="Compact"/>
+        <w:numPr>
+          <w:numId w:val="3"/>
+          <w:ilvl w:val="0"/>
+        </w:numPr>
+      </w:pPr>
+      <w:r>
+        <w:t xml:space="preserve">Efficiency;</w:t>
+      </w:r>
+    </w:p>
+    <w:p>
+      <w:pPr>
+        <w:pStyle w:val="Compact"/>
+        <w:numPr>
+          <w:numId w:val="3"/>
+          <w:ilvl w:val="0"/>
+        </w:numPr>
+      </w:pPr>
+      <w:r>
+        <w:t xml:space="preserve">Null player;</w:t>
+      </w:r>
+    </w:p>
+    <w:p>
+      <w:pPr>
+        <w:pStyle w:val="Compact"/>
+        <w:numPr>
+          <w:numId w:val="3"/>
+          <w:ilvl w:val="0"/>
+        </w:numPr>
+      </w:pPr>
+      <w:r>
+        <w:t xml:space="preserve">Symmetry;</w:t>
+      </w:r>
+    </w:p>
+    <w:p>
+      <w:pPr>
+        <w:pStyle w:val="Compact"/>
+        <w:numPr>
+          <w:numId w:val="3"/>
+          <w:ilvl w:val="0"/>
+        </w:numPr>
+      </w:pPr>
+      <w:r>
+        <w:t xml:space="preserve">Additivity.</w:t>
+      </w:r>
+    </w:p>
+    <w:bookmarkStart w:id="32" w:name="definition-of-efficiency"/>
+    <w:p>
+      <w:pPr>
+        <w:pStyle w:val="Heading3"/>
+      </w:pPr>
+      <w:r>
+        <w:t xml:space="preserve">Definition of efficiency</w:t>
+      </w:r>
+    </w:p>
+    <w:bookmarkEnd w:id="32"/>
     <w:p>
       <w:r>
         <w:pict>
@@ -2973,7 +2820,161 @@
         </w:pict>
       </w:r>
     </w:p>
-    <w:bookmarkStart w:id="definition-of-null-players" w:name="definition-of-null-players"/>
+    <w:p>
+      <w:r>
+        <w:t xml:space="preserve">For</w:t>
+      </w:r>
+      <w:r>
+        <w:t xml:space="preserve"> </w:t>
+      </w:r>
+      <m:oMath>
+        <m:r>
+          <m:rPr/>
+          <m:t>G</m:t>
+        </m:r>
+        <m:r>
+          <m:rPr/>
+          <m:t>=</m:t>
+        </m:r>
+        <m:r>
+          <m:rPr/>
+          <m:t>(</m:t>
+        </m:r>
+        <m:r>
+          <m:rPr/>
+          <m:t>N</m:t>
+        </m:r>
+        <m:r>
+          <m:rPr/>
+          <m:t>,</m:t>
+        </m:r>
+        <m:r>
+          <m:rPr/>
+          <m:t>v</m:t>
+        </m:r>
+        <m:r>
+          <m:rPr/>
+          <m:t>)</m:t>
+        </m:r>
+      </m:oMath>
+      <w:r>
+        <w:t xml:space="preserve"> </w:t>
+      </w:r>
+      <w:r>
+        <w:t xml:space="preserve">a payoff vector</w:t>
+      </w:r>
+      <w:r>
+        <w:t xml:space="preserve"> </w:t>
+      </w:r>
+      <m:oMath>
+        <m:r>
+          <m:rPr/>
+          <m:t>λ</m:t>
+        </m:r>
+      </m:oMath>
+      <w:r>
+        <w:t xml:space="preserve"> </w:t>
+      </w:r>
+      <w:r>
+        <w:t xml:space="preserve">is</w:t>
+      </w:r>
+      <w:r>
+        <w:t xml:space="preserve"> </w:t>
+      </w:r>
+      <w:r>
+        <w:rPr>
+          <w:b/>
+        </w:rPr>
+        <w:t xml:space="preserve">efficient</w:t>
+      </w:r>
+      <w:r>
+        <w:t xml:space="preserve"> </w:t>
+      </w:r>
+      <w:r>
+        <w:t xml:space="preserve">if:</w:t>
+      </w:r>
+    </w:p>
+    <w:p>
+      <m:oMathPara>
+        <m:oMathParaPr>
+          <m:jc m:val="center"/>
+        </m:oMathParaPr>
+        <m:oMath>
+          <m:nary>
+            <m:naryPr>
+              <m:chr m:val="∑"/>
+              <m:limLoc m:val="undOvr"/>
+              <m:supHide m:val="off"/>
+              <m:supHide m:val="off"/>
+            </m:naryPr>
+            <m:e>
+              <m:sSub>
+                <m:e>
+                  <m:r>
+                    <m:rPr/>
+                    <m:t>λ</m:t>
+                  </m:r>
+                </m:e>
+                <m:sub>
+                  <m:r>
+                    <m:rPr/>
+                    <m:t>i</m:t>
+                  </m:r>
+                </m:sub>
+              </m:sSub>
+            </m:e>
+            <m:sub>
+              <m:r>
+                <m:rPr/>
+                <m:t>i</m:t>
+              </m:r>
+              <m:r>
+                <m:rPr/>
+                <m:t>=</m:t>
+              </m:r>
+              <m:r>
+                <m:rPr/>
+                <m:t>1</m:t>
+              </m:r>
+            </m:sub>
+            <m:sup>
+              <m:r>
+                <m:rPr/>
+                <m:t>N</m:t>
+              </m:r>
+            </m:sup>
+          </m:nary>
+          <m:r>
+            <m:rPr/>
+            <m:t>=</m:t>
+          </m:r>
+          <m:r>
+            <m:rPr/>
+            <m:t>v</m:t>
+          </m:r>
+          <m:r>
+            <m:rPr/>
+            <m:t>(</m:t>
+          </m:r>
+          <m:r>
+            <m:rPr/>
+            <m:t>Ω</m:t>
+          </m:r>
+          <m:r>
+            <m:rPr/>
+            <m:t>)</m:t>
+          </m:r>
+        </m:oMath>
+      </m:oMathPara>
+    </w:p>
+    <w:p>
+      <w:r>
+        <w:pict>
+          <v:rect style="width:0;height:1.5pt" o:hralign="center" o:hrstd="t" o:hr="t"/>
+        </w:pict>
+      </w:r>
+    </w:p>
+    <w:bookmarkStart w:id="33" w:name="definition-of-null-players"/>
     <w:p>
       <w:pPr>
         <w:pStyle w:val="Heading3"/>
@@ -2982,7 +2983,7 @@
         <w:t xml:space="preserve">Definition of null players</w:t>
       </w:r>
     </w:p>
-    <w:bookmarkEnd w:id="definition-of-null-players"/>
+    <w:bookmarkEnd w:id="33"/>
     <w:p>
       <w:r>
         <w:pict>
@@ -3134,7 +3135,6 @@
       </w:r>
     </w:p>
     <w:p>
-      <w:br/>
       <m:oMathPara>
         <m:oMathParaPr>
           <m:jc m:val="center"/>
@@ -3164,7 +3164,6 @@
           </m:r>
         </m:oMath>
       </m:oMathPara>
-      <w:br/>
     </w:p>
     <w:p>
       <w:r>
@@ -3173,7 +3172,7 @@
         </w:pict>
       </w:r>
     </w:p>
-    <w:bookmarkStart w:id="definition-of-symmetry" w:name="definition-of-symmetry"/>
+    <w:bookmarkStart w:id="34" w:name="definition-of-symmetry"/>
     <w:p>
       <w:pPr>
         <w:pStyle w:val="Heading3"/>
@@ -3182,7 +3181,7 @@
         <w:t xml:space="preserve">Definition of symmetry</w:t>
       </w:r>
     </w:p>
-    <w:bookmarkEnd w:id="definition-of-symmetry"/>
+    <w:bookmarkEnd w:id="34"/>
     <w:p>
       <w:r>
         <w:pict>
@@ -3366,7 +3365,6 @@
       </w:r>
     </w:p>
     <w:p>
-      <w:br/>
       <m:oMathPara>
         <m:oMathParaPr>
           <m:jc m:val="center"/>
@@ -3406,7 +3404,6 @@
           </m:sSub>
         </m:oMath>
       </m:oMathPara>
-      <w:br/>
     </w:p>
     <w:p>
       <w:r>
@@ -3415,7 +3412,7 @@
         </w:pict>
       </w:r>
     </w:p>
-    <w:bookmarkStart w:id="definition-of-additivity" w:name="definition-of-additivity"/>
+    <w:bookmarkStart w:id="35" w:name="definition-of-additivity"/>
     <w:p>
       <w:pPr>
         <w:pStyle w:val="Heading3"/>
@@ -3424,7 +3421,7 @@
         <w:t xml:space="preserve">Definition of additivity</w:t>
       </w:r>
     </w:p>
-    <w:bookmarkEnd w:id="definition-of-additivity"/>
+    <w:bookmarkEnd w:id="35"/>
     <w:p>
       <w:r>
         <w:pict>
@@ -3757,7 +3754,6 @@
       </w:r>
     </w:p>
     <w:p>
-      <w:br/>
       <m:oMathPara>
         <m:oMathParaPr>
           <m:jc m:val="center"/>
@@ -3887,7 +3883,6 @@
           </m:sSubSup>
         </m:oMath>
       </m:oMathPara>
-      <w:br/>
     </w:p>
     <w:p>
       <w:r>
@@ -3901,7 +3896,7 @@
         <w:t xml:space="preserve">We will not prove in this course but in fact there is a single payoff vector that satisfies these four properties. To define it we need two last definitions.</w:t>
       </w:r>
     </w:p>
-    <w:bookmarkStart w:id="definition-of-predecessors" w:name="definition-of-predecessors"/>
+    <w:bookmarkStart w:id="36" w:name="definition-of-predecessors"/>
     <w:p>
       <w:pPr>
         <w:pStyle w:val="Heading3"/>
@@ -3910,7 +3905,7 @@
         <w:t xml:space="preserve">Definition of predecessors</w:t>
       </w:r>
     </w:p>
-    <w:bookmarkEnd w:id="definition-of-predecessors"/>
+    <w:bookmarkEnd w:id="36"/>
     <w:p>
       <w:r>
         <w:pict>
@@ -4041,7 +4036,6 @@
       </w:r>
     </w:p>
     <w:p>
-      <w:br/>
       <m:oMathPara>
         <m:oMathParaPr>
           <m:jc m:val="center"/>
@@ -4095,7 +4089,7 @@
           </m:r>
           <m:r>
             <m:rPr/>
-            <m:t>n</m:t>
+            <m:t>N</m:t>
           </m:r>
           <m:r>
             <m:rPr/>
@@ -4155,7 +4149,6 @@
           </m:r>
         </m:oMath>
       </m:oMathPara>
-      <w:br/>
     </w:p>
     <w:p>
       <w:r>
@@ -4282,7 +4275,7 @@
         <w:t xml:space="preserve">.</w:t>
       </w:r>
     </w:p>
-    <w:bookmarkStart w:id="definition-of-marginal-contribution" w:name="definition-of-marginal-contribution"/>
+    <w:bookmarkStart w:id="37" w:name="definition-of-marginal-contribution"/>
     <w:p>
       <w:pPr>
         <w:pStyle w:val="Heading3"/>
@@ -4291,7 +4284,7 @@
         <w:t xml:space="preserve">Definition of marginal contribution</w:t>
       </w:r>
     </w:p>
-    <w:bookmarkEnd w:id="definition-of-marginal-contribution"/>
+    <w:bookmarkEnd w:id="37"/>
     <w:p>
       <w:r>
         <w:pict>
@@ -4388,7 +4381,6 @@
       </w:r>
     </w:p>
     <w:p>
-      <w:br/>
       <m:oMathPara>
         <m:oMathParaPr>
           <m:jc m:val="center"/>
@@ -4398,7 +4390,6 @@
             <m:naryPr>
               <m:chr m:val="Δ"/>
               <m:limLoc m:val="subSup"/>
-              <m:grow/>
               <m:supHide m:val="off"/>
               <m:supHide m:val="off"/>
             </m:naryPr>
@@ -4523,7 +4514,6 @@
           </m:r>
         </m:oMath>
       </m:oMathPara>
-      <w:br/>
     </w:p>
     <w:p>
       <w:r>
@@ -4588,7 +4578,7 @@
         <w:t xml:space="preserve">.</w:t>
       </w:r>
     </w:p>
-    <w:bookmarkStart w:id="definition-of-the-shapley-value" w:name="definition-of-the-shapley-value"/>
+    <w:bookmarkStart w:id="38" w:name="definition-of-the-shapley-value"/>
     <w:p>
       <w:pPr>
         <w:pStyle w:val="Heading3"/>
@@ -4597,7 +4587,7 @@
         <w:t xml:space="preserve">Definition of the Shapley value</w:t>
       </w:r>
     </w:p>
-    <w:bookmarkEnd w:id="definition-of-the-shapley-value"/>
+    <w:bookmarkEnd w:id="38"/>
     <w:p>
       <w:r>
         <w:pict>
@@ -4717,7 +4707,6 @@
       </w:r>
     </w:p>
     <w:p>
-      <w:br/>
       <m:oMathPara>
         <m:oMathParaPr>
           <m:jc m:val="center"/>
@@ -4766,7 +4755,7 @@
             <m:den>
               <m:r>
                 <m:rPr/>
-                <m:t>n</m:t>
+                <m:t>N</m:t>
               </m:r>
               <m:r>
                 <m:rPr/>
@@ -4778,7 +4767,6 @@
             <m:naryPr>
               <m:chr m:val="∑"/>
               <m:limLoc m:val="undOvr"/>
-              <m:grow/>
               <m:supHide m:val="off"/>
               <m:supHide m:val="off"/>
             </m:naryPr>
@@ -4787,7 +4775,6 @@
                 <m:naryPr>
                   <m:chr m:val="Δ"/>
                   <m:limLoc m:val="subSup"/>
-                  <m:grow/>
                   <m:supHide m:val="off"/>
                   <m:supHide m:val="off"/>
                 </m:naryPr>
@@ -4824,7 +4811,6 @@
                 <m:naryPr>
                   <m:chr m:val="Π"/>
                   <m:limLoc m:val="subSup"/>
-                  <m:grow/>
                   <m:supHide m:val="off"/>
                   <m:supHide m:val="off"/>
                 </m:naryPr>
@@ -4850,7 +4836,6 @@
           </m:r>
         </m:oMath>
       </m:oMathPara>
-      <w:br/>
     </w:p>
     <w:p>
       <w:r>
@@ -4914,7 +4899,6 @@
       </w:r>
     </w:p>
     <w:p>
-      <w:br/>
       <m:oMathPara>
         <m:oMathParaPr>
           <m:jc m:val="center"/>
@@ -4948,7 +4932,6 @@
                   <m:naryPr>
                     <m:chr m:val="Δ"/>
                     <m:limLoc m:val="subSup"/>
-                    <m:grow/>
                     <m:supHide m:val="off"/>
                     <m:supHide m:val="off"/>
                   </m:naryPr>
@@ -4997,7 +4980,6 @@
                   <m:naryPr>
                     <m:chr m:val="Δ"/>
                     <m:limLoc m:val="subSup"/>
-                    <m:grow/>
                     <m:supHide m:val="off"/>
                     <m:supHide m:val="off"/>
                   </m:naryPr>
@@ -5046,7 +5028,6 @@
                   <m:naryPr>
                     <m:chr m:val="Δ"/>
                     <m:limLoc m:val="subSup"/>
-                    <m:grow/>
                     <m:supHide m:val="off"/>
                     <m:supHide m:val="off"/>
                   </m:naryPr>
@@ -5092,7 +5073,6 @@
           </m:m>
         </m:oMath>
       </m:oMathPara>
-      <w:br/>
     </w:p>
     <w:p>
       <w:r>
@@ -5144,7 +5124,6 @@
       </w:r>
     </w:p>
     <w:p>
-      <w:br/>
       <m:oMathPara>
         <m:oMathParaPr>
           <m:jc m:val="center"/>
@@ -5178,7 +5157,6 @@
                   <m:naryPr>
                     <m:chr m:val="Δ"/>
                     <m:limLoc m:val="subSup"/>
-                    <m:grow/>
                     <m:supHide m:val="off"/>
                     <m:supHide m:val="off"/>
                   </m:naryPr>
@@ -5227,7 +5205,6 @@
                   <m:naryPr>
                     <m:chr m:val="Δ"/>
                     <m:limLoc m:val="subSup"/>
-                    <m:grow/>
                     <m:supHide m:val="off"/>
                     <m:supHide m:val="off"/>
                   </m:naryPr>
@@ -5276,7 +5253,6 @@
                   <m:naryPr>
                     <m:chr m:val="Δ"/>
                     <m:limLoc m:val="subSup"/>
-                    <m:grow/>
                     <m:supHide m:val="off"/>
                     <m:supHide m:val="off"/>
                   </m:naryPr>
@@ -5322,7 +5298,6 @@
           </m:m>
         </m:oMath>
       </m:oMathPara>
-      <w:br/>
     </w:p>
     <w:p>
       <w:r>
@@ -5374,7 +5349,6 @@
       </w:r>
     </w:p>
     <w:p>
-      <w:br/>
       <m:oMathPara>
         <m:oMathParaPr>
           <m:jc m:val="center"/>
@@ -5408,7 +5382,6 @@
                   <m:naryPr>
                     <m:chr m:val="Δ"/>
                     <m:limLoc m:val="subSup"/>
-                    <m:grow/>
                     <m:supHide m:val="off"/>
                     <m:supHide m:val="off"/>
                   </m:naryPr>
@@ -5457,7 +5430,6 @@
                   <m:naryPr>
                     <m:chr m:val="Δ"/>
                     <m:limLoc m:val="subSup"/>
-                    <m:grow/>
                     <m:supHide m:val="off"/>
                     <m:supHide m:val="off"/>
                   </m:naryPr>
@@ -5506,7 +5478,6 @@
                   <m:naryPr>
                     <m:chr m:val="Δ"/>
                     <m:limLoc m:val="subSup"/>
-                    <m:grow/>
                     <m:supHide m:val="off"/>
                     <m:supHide m:val="off"/>
                   </m:naryPr>
@@ -5552,7 +5523,6 @@
           </m:m>
         </m:oMath>
       </m:oMathPara>
-      <w:br/>
     </w:p>
     <w:p>
       <w:r>
@@ -5604,7 +5574,6 @@
       </w:r>
     </w:p>
     <w:p>
-      <w:br/>
       <m:oMathPara>
         <m:oMathParaPr>
           <m:jc m:val="center"/>
@@ -5638,7 +5607,6 @@
                   <m:naryPr>
                     <m:chr m:val="Δ"/>
                     <m:limLoc m:val="subSup"/>
-                    <m:grow/>
                     <m:supHide m:val="off"/>
                     <m:supHide m:val="off"/>
                   </m:naryPr>
@@ -5687,7 +5655,6 @@
                   <m:naryPr>
                     <m:chr m:val="Δ"/>
                     <m:limLoc m:val="subSup"/>
-                    <m:grow/>
                     <m:supHide m:val="off"/>
                     <m:supHide m:val="off"/>
                   </m:naryPr>
@@ -5736,7 +5703,6 @@
                   <m:naryPr>
                     <m:chr m:val="Δ"/>
                     <m:limLoc m:val="subSup"/>
-                    <m:grow/>
                     <m:supHide m:val="off"/>
                     <m:supHide m:val="off"/>
                   </m:naryPr>
@@ -5782,7 +5748,6 @@
           </m:m>
         </m:oMath>
       </m:oMathPara>
-      <w:br/>
     </w:p>
     <w:p>
       <w:r>
@@ -5834,7 +5799,6 @@
       </w:r>
     </w:p>
     <w:p>
-      <w:br/>
       <m:oMathPara>
         <m:oMathParaPr>
           <m:jc m:val="center"/>
@@ -5868,7 +5832,6 @@
                   <m:naryPr>
                     <m:chr m:val="Δ"/>
                     <m:limLoc m:val="subSup"/>
-                    <m:grow/>
                     <m:supHide m:val="off"/>
                     <m:supHide m:val="off"/>
                   </m:naryPr>
@@ -5917,7 +5880,6 @@
                   <m:naryPr>
                     <m:chr m:val="Δ"/>
                     <m:limLoc m:val="subSup"/>
-                    <m:grow/>
                     <m:supHide m:val="off"/>
                     <m:supHide m:val="off"/>
                   </m:naryPr>
@@ -5966,7 +5928,6 @@
                   <m:naryPr>
                     <m:chr m:val="Δ"/>
                     <m:limLoc m:val="subSup"/>
-                    <m:grow/>
                     <m:supHide m:val="off"/>
                     <m:supHide m:val="off"/>
                   </m:naryPr>
@@ -6012,7 +5973,6 @@
           </m:m>
         </m:oMath>
       </m:oMathPara>
-      <w:br/>
     </w:p>
     <w:p>
       <w:r>
@@ -6064,7 +6024,6 @@
       </w:r>
     </w:p>
     <w:p>
-      <w:br/>
       <m:oMathPara>
         <m:oMathParaPr>
           <m:jc m:val="center"/>
@@ -6098,7 +6057,6 @@
                   <m:naryPr>
                     <m:chr m:val="Δ"/>
                     <m:limLoc m:val="subSup"/>
-                    <m:grow/>
                     <m:supHide m:val="off"/>
                     <m:supHide m:val="off"/>
                   </m:naryPr>
@@ -6147,7 +6105,6 @@
                   <m:naryPr>
                     <m:chr m:val="Δ"/>
                     <m:limLoc m:val="subSup"/>
-                    <m:grow/>
                     <m:supHide m:val="off"/>
                     <m:supHide m:val="off"/>
                   </m:naryPr>
@@ -6196,7 +6153,6 @@
                   <m:naryPr>
                     <m:chr m:val="Δ"/>
                     <m:limLoc m:val="subSup"/>
-                    <m:grow/>
                     <m:supHide m:val="off"/>
                     <m:supHide m:val="off"/>
                   </m:naryPr>
@@ -6242,7 +6198,6 @@
           </m:m>
         </m:oMath>
       </m:oMathPara>
-      <w:br/>
     </w:p>
     <w:p>
       <w:r>
@@ -6250,7 +6205,6 @@
       </w:r>
     </w:p>
     <w:p>
-      <w:br/>
       <m:oMathPara>
         <m:oMathParaPr>
           <m:jc m:val="center"/>
@@ -6306,7 +6260,6 @@
           </m:r>
         </m:oMath>
       </m:oMathPara>
-      <w:br/>
     </w:p>
     <w:p>
       <w:r>
@@ -6315,11 +6268,16 @@
     </w:p>
   </w:body>
 </w:document>
+</file>
+
+<file path=word/footnotes.xml><?xml version="1.0" encoding="utf-8"?>
+<w:footnotes xmlns:w="http://schemas.openxmlformats.org/wordprocessingml/2006/main" xmlns:m="http://schemas.openxmlformats.org/officeDocument/2006/math" xmlns:r="http://schemas.openxmlformats.org/officeDocument/2006/relationships" xmlns:o="urn:schemas-microsoft-com:office:office" xmlns:v="urn:schemas-microsoft-com:vml" xmlns:w10="urn:schemas-microsoft-com:office:word" xmlns:a="http://schemas.openxmlformats.org/drawingml/2006/main" xmlns:pic="http://schemas.openxmlformats.org/drawingml/2006/picture" xmlns:wp="http://schemas.openxmlformats.org/drawingml/2006/wordprocessingDrawing"/>
 </file>
 
 <file path=word/numbering.xml><?xml version="1.0" encoding="utf-8"?>
 <w:numbering xmlns:w="http://schemas.openxmlformats.org/wordprocessingml/2006/main">
   <w:abstractNum w:abstractNumId="0">
+    <w:nsid w:val="dac42c37"/>
     <w:multiLevelType w:val="multilevel"/>
     <w:lvl w:ilvl="0">
       <w:numFmt w:val="bullet"/>
@@ -6400,6 +6358,7 @@
     </w:lvl>
   </w:abstractNum>
   <w:abstractNum w:abstractNumId="2">
+    <w:nsid w:val="bfc050fe"/>
     <w:multiLevelType w:val="multilevel"/>
     <w:lvl w:ilvl="0">
       <w:numFmt w:val="bullet"/>
@@ -6512,6 +6471,17 @@
   <w:style w:type="paragraph" w:default="1" w:styleId="Normal">
     <w:name w:val="Normal"/>
     <w:qFormat/>
+    <w:pPr>
+      <w:spacing w:before="180" w:after="180"/>
+    </w:pPr>
+  </w:style>
+  <w:style w:type="paragraph" w:styleId="Compact">
+    <w:name w:val="Compact"/>
+    <w:basedOn w:val="Normal"/>
+    <w:qFormat/>
+    <w:pPr>
+      <w:spacing w:before="36" w:after="36"/>
+    </w:pPr>
   </w:style>
   <w:style w:type="paragraph" w:styleId="Title">
     <w:name w:val="Title"/>
@@ -6679,6 +6649,14 @@
       <w:szCs w:val="20"/>
     </w:rPr>
   </w:style>
+  <w:style w:type="paragraph" w:styleId="FootnoteText">
+    <w:name w:val="Footnote Text"/>
+    <w:basedOn w:val="Normal"/>
+    <w:next w:val="FootnoteText"/>
+    <w:uiPriority w:val="9"/>
+    <w:unhideWhenUsed/>
+    <w:qFormat/>
+  </w:style>
   <w:style w:type="character" w:default="1" w:styleId="DefaultParagraphFont">
     <w:name w:val="Default Paragraph Font"/>
     <w:semiHidden/>
@@ -6735,8 +6713,8 @@
       <w:i/>
     </w:rPr>
   </w:style>
-  <w:style w:type="paragraph" w:styleId="PictureCaption">
-    <w:name w:val="Picture Caption"/>
+  <w:style w:type="paragraph" w:styleId="ImageCaption">
+    <w:name w:val="Image Caption"/>
     <w:basedOn w:val="Normal"/>
     <w:link w:val="BodyTextChar"/>
     <w:pPr>
@@ -6759,15 +6737,15 @@
       <w:sz w:val="22"/>
     </w:rPr>
   </w:style>
-  <w:style w:type="character" w:customStyle="1" w:styleId="FootnoteReference">
-    <w:name w:val="Footnote Reference"/>
+  <w:style w:type="character" w:customStyle="1" w:styleId="FootnoteRef">
+    <w:name w:val="Footnote Ref"/>
     <w:basedOn w:val="BodyTextChar"/>
     <w:rPr>
       <w:vertAlign w:val="superscript"/>
     </w:rPr>
   </w:style>
-  <w:style w:type="character" w:customStyle="1" w:styleId="Hyperlink">
-    <w:name w:val="Hyperlink"/>
+  <w:style w:type="character" w:customStyle="1" w:styleId="Link">
+    <w:name w:val="Link"/>
     <w:basedOn w:val="BodyTextChar"/>
     <w:rPr>
       <w:color w:val="4F81BD" w:themeColor="accent1"/>

</xml_diff>